<commit_message>
day 4 progress commit
</commit_message>
<xml_diff>
--- a/day2report.docx
+++ b/day2report.docx
@@ -126,7 +126,7 @@
                     <pic:cNvPicPr/>
                   </pic:nvPicPr>
                   <pic:blipFill rotWithShape="1">
-                    <a:blip r:embed="rId4">
+                    <a:blip r:embed="rId5">
                       <a:extLst>
                         <a:ext uri="{28A0092B-C50C-407E-A947-70E740481C1C}">
                           <a14:useLocalDpi xmlns:a14="http://schemas.microsoft.com/office/drawing/2010/main" val="0"/>
@@ -286,7 +286,20 @@
           <w:u w:val="single"/>
           <w:lang w:val="en-US"/>
         </w:rPr>
-        <w:t>(day2)</w:t>
+        <w:t>(day2</w:t>
+      </w:r>
+      <w:bookmarkStart w:id="0" w:name="_GoBack"/>
+      <w:bookmarkEnd w:id="0"/>
+      <w:r>
+        <w:rPr>
+          <w:rFonts w:ascii="Times New Roman" w:hAnsi="Times New Roman" w:cs="Times New Roman"/>
+          <w:b/>
+          <w:sz w:val="36"/>
+          <w:szCs w:val="36"/>
+          <w:u w:val="single"/>
+          <w:lang w:val="en-US"/>
+        </w:rPr>
+        <w:t>)</w:t>
       </w:r>
     </w:p>
     <w:p>
@@ -561,8 +574,19 @@
           <w:szCs w:val="36"/>
           <w:lang w:val="en-US"/>
         </w:rPr>
-        <w:t>“.tsv</w:t>
-      </w:r>
+        <w:t>“.</w:t>
+      </w:r>
+      <w:proofErr w:type="spellStart"/>
+      <w:r>
+        <w:rPr>
+          <w:rFonts w:ascii="Times New Roman" w:hAnsi="Times New Roman" w:cs="Times New Roman"/>
+          <w:sz w:val="36"/>
+          <w:szCs w:val="36"/>
+          <w:lang w:val="en-US"/>
+        </w:rPr>
+        <w:t>tsv</w:t>
+      </w:r>
+      <w:proofErr w:type="spellEnd"/>
       <w:proofErr w:type="gramEnd"/>
       <w:r>
         <w:rPr>
@@ -711,7 +735,6 @@
       </w:pPr>
     </w:p>
     <w:p>
-      <w:bookmarkStart w:id="0" w:name="_GoBack"/>
       <w:r>
         <w:rPr>
           <w:noProof/>
@@ -732,7 +755,7 @@
                     <pic:cNvPicPr/>
                   </pic:nvPicPr>
                   <pic:blipFill>
-                    <a:blip r:embed="rId5"/>
+                    <a:blip r:embed="rId6"/>
                     <a:stretch>
                       <a:fillRect/>
                     </a:stretch>
@@ -752,7 +775,6 @@
           </wp:inline>
         </w:drawing>
       </w:r>
-      <w:bookmarkEnd w:id="0"/>
     </w:p>
     <w:sectPr>
       <w:pgSz w:w="11906" w:h="16838"/>
@@ -1486,4 +1508,16 @@
     </a:ext>
   </a:extLst>
 </a:theme>
+</file>
+
+<file path=customXml/item1.xml><?xml version="1.0" encoding="utf-8"?>
+<b:Sources xmlns:b="http://schemas.openxmlformats.org/officeDocument/2006/bibliography" xmlns="http://schemas.openxmlformats.org/officeDocument/2006/bibliography" SelectedStyle="\APASixthEditionOfficeOnline.xsl" StyleName="APA" Version="6"/>
+</file>
+
+<file path=customXml/itemProps1.xml><?xml version="1.0" encoding="utf-8"?>
+<ds:datastoreItem xmlns:ds="http://schemas.openxmlformats.org/officeDocument/2006/customXml" ds:itemID="{9E76D2CF-A787-4E5E-9D02-EE96A48E427B}">
+  <ds:schemaRefs>
+    <ds:schemaRef ds:uri="http://schemas.openxmlformats.org/officeDocument/2006/bibliography"/>
+  </ds:schemaRefs>
+</ds:datastoreItem>
 </file>
</xml_diff>